<commit_message>
modify the DocManagerSimpleTest add the test for fillAndSave
</commit_message>
<xml_diff>
--- a/src/test/resources/DocManager/output/01_simple_test.docx
+++ b/src/test/resources/DocManager/output/01_simple_test.docx
@@ -3,11 +3,6 @@
 <w:document xmlns:w="http://schemas.openxmlformats.org/wordprocessingml/2006/main" xmlns:r="http://schemas.openxmlformats.org/officeDocument/2006/relationships" xmlns:m="http://schemas.openxmlformats.org/officeDocument/2006/math" xmlns:wp="http://schemas.openxmlformats.org/drawingml/2006/wordprocessingDrawing" xmlns:a="http://schemas.openxmlformats.org/drawingml/2006/main" xmlns:pkg="http://schemas.microsoft.com/office/2006/xmlPackage" xmlns:ns7="http://schemas.openxmlformats.org/schemaLibrary/2006/main" xmlns:ns8="http://schemas.openxmlformats.org/drawingml/2006/chart" xmlns:ns9="http://schemas.openxmlformats.org/drawingml/2006/chartDrawing" xmlns:ns10="http://schemas.openxmlformats.org/drawingml/2006/diagram" xmlns:pic="http://schemas.openxmlformats.org/drawingml/2006/picture" xmlns:ns12="http://schemas.openxmlformats.org/drawingml/2006/spreadsheetDrawing" xmlns:o="urn:schemas-microsoft-com:office:office" xmlns:v="urn:schemas-microsoft-com:vml" xmlns:ns15="http://opendope.org/xpaths" xmlns:ns16="http://opendope.org/conditions" xmlns:ns17="http://opendope.org/questions" xmlns:ns18="http://opendope.org/components" xmlns:ns19="http://schemas.openxmlformats.org/drawingml/2006/compatibility" xmlns:ns20="http://schemas.openxmlformats.org/drawingml/2006/lockedCanvas">
   <w:body>
     <w:p>
-      <w:pPr>
-        <w:rPr>
-          <w:rFonts w:hint="eastAsia"/>
-        </w:rPr>
-      </w:pPr>
       <w:r>
         <w:t>T</w:t>
       </w:r>
@@ -25,20 +20,23 @@
       </w:r>
     </w:p>
     <w:p>
-      <w:pPr>
+      <w:r>
+        <w:t>Y</w:t>
+      </w:r>
+      <w:r>
         <w:rPr>
           <w:rFonts w:hint="eastAsia"/>
         </w:rPr>
-      </w:pPr>
-      <w:r>
-        <w:t>Y</w:t>
+        <w:t>ou name is</w:t>
       </w:r>
       <w:r>
         <w:rPr>
           <w:rFonts w:hint="eastAsia"/>
         </w:rPr>
-        <w:t>ou name is</w:t>
-      </w:r>
+        <w:t xml:space="preserve"> </w:t>
+      </w:r>
+      <w:bookmarkStart w:name="_GoBack" w:id="0"/>
+      <w:bookmarkEnd w:id="0"/>
       <w:r>
         <w:rPr>
           <w:rFonts w:hAnsi="Verdana" w:ascii="Verdana" w:hint="eastAsia"/>
@@ -46,7 +44,7 @@
           <w:sz w:val="18"/>
           <w:szCs w:val="18"/>
         </w:rPr>
-        <w:t>  gaobin  </w:t>
+        <w:t>  namevalue  </w:t>
       </w:r>
       <w:r>
         <w:rPr>
@@ -71,11 +69,6 @@
       </w:r>
     </w:p>
     <w:p>
-      <w:pPr>
-        <w:rPr>
-          <w:rFonts w:hint="eastAsia"/>
-        </w:rPr>
-      </w:pPr>
       <w:r>
         <w:t>Y</w:t>
       </w:r>
@@ -92,7 +85,7 @@
           <w:sz w:val="18"/>
           <w:szCs w:val="18"/>
         </w:rPr>
-        <w:t>  China  </w:t>
+        <w:t>  addressvalue  </w:t>
       </w:r>
       <w:r>
         <w:rPr>
@@ -117,8 +110,6 @@
       </w:r>
     </w:p>
     <w:p>
-      <w:bookmarkStart w:name="_GoBack" w:id="0"/>
-      <w:bookmarkEnd w:id="0"/>
       <w:r>
         <w:t>T</w:t>
       </w:r>

</xml_diff>